<commit_message>
project plan milestone schedule updated
</commit_message>
<xml_diff>
--- a/documents/ProjectPlan.docx
+++ b/documents/ProjectPlan.docx
@@ -2141,7 +2141,7 @@
                 <w:szCs w:val="22"/>
                 <w:rtl w:val="0"/>
               </w:rPr>
-              <w:t xml:space="preserve">20th Feb</w:t>
+              <w:t xml:space="preserve">21th Feb</w:t>
             </w:r>
           </w:p>
         </w:tc>
@@ -2401,7 +2401,7 @@
                 <w:szCs w:val="22"/>
                 <w:rtl w:val="0"/>
               </w:rPr>
-              <w:t xml:space="preserve">25th Feb</w:t>
+              <w:t xml:space="preserve">24th Feb</w:t>
             </w:r>
           </w:p>
         </w:tc>

</xml_diff>